<commit_message>
Update of SpiculeA data and processing files
</commit_message>
<xml_diff>
--- a/data/2025_02/SpiculeA Experim&Simulation/Simulation Data/SpiculeA notes.docx
+++ b/data/2025_02/SpiculeA Experim&Simulation/Simulation Data/SpiculeA notes.docx
@@ -13,42 +13,63 @@
         <w:t xml:space="preserve"> on .h5</w:t>
       </w:r>
       <w:r>
+        <w:t xml:space="preserve"> and .mx</w:t>
+      </w:r>
+      <w:r>
+        <w:t xml:space="preserve"> files in th</w:t>
+      </w:r>
+      <w:r>
+        <w:t>is</w:t>
+      </w:r>
+      <w:r>
+        <w:t xml:space="preserve"> folder</w:t>
+      </w:r>
+      <w:r>
+        <w:t xml:space="preserve"> and</w:t>
+      </w:r>
+      <w:r>
+        <w:t xml:space="preserve"> its</w:t>
+      </w:r>
+      <w:r>
+        <w:t xml:space="preserve"> subfolders</w:t>
+      </w:r>
+      <w:r>
+        <w:t xml:space="preserve">: </w:t>
+      </w:r>
+      <w:r>
+        <w:t>'/Users/</w:t>
+      </w:r>
+      <w:proofErr w:type="spellStart"/>
+      <w:r>
+        <w:t>rudolfo</w:t>
+      </w:r>
+      <w:proofErr w:type="spellEnd"/>
+      <w:r>
+        <w:t>/Software/GitHub/</w:t>
+      </w:r>
+      <w:proofErr w:type="spellStart"/>
+      <w:r>
+        <w:t>BirTomo</w:t>
+      </w:r>
+      <w:proofErr w:type="spellEnd"/>
+      <w:r>
+        <w:t>/data/2025_02/</w:t>
+      </w:r>
+      <w:proofErr w:type="spellStart"/>
+      <w:r>
+        <w:t>SpiculeA</w:t>
+      </w:r>
+      <w:proofErr w:type="spellEnd"/>
+      <w:r>
         <w:t xml:space="preserve"> </w:t>
       </w:r>
       <w:proofErr w:type="spellStart"/>
       <w:r>
-        <w:t>and</w:t>
+        <w:t>Experim&amp;Simulation</w:t>
       </w:r>
       <w:proofErr w:type="spellEnd"/>
       <w:r>
-        <w:t xml:space="preserve"> .mx</w:t>
-      </w:r>
-      <w:r>
-        <w:t xml:space="preserve"> files in th</w:t>
-      </w:r>
-      <w:r>
-        <w:t>is</w:t>
-      </w:r>
-      <w:r>
-        <w:t xml:space="preserve"> folder</w:t>
-      </w:r>
-      <w:r>
-        <w:t xml:space="preserve"> and</w:t>
-      </w:r>
-      <w:r>
-        <w:t xml:space="preserve"> its</w:t>
-      </w:r>
-      <w:r>
-        <w:t xml:space="preserve"> subfolders</w:t>
-      </w:r>
-      <w:r>
-        <w:t xml:space="preserve">: </w:t>
-      </w:r>
-      <w:r>
-        <w:t>/Users/rudolfo/LightFieldMicroscopy/Simulation/Birefringence/2024_</w:t>
-      </w:r>
-      <w:r>
-        <w:t>02/</w:t>
+        <w:t>/Simulation Data'</w:t>
       </w:r>
     </w:p>
     <w:p/>
@@ -89,7 +110,13 @@
         <w:t>, I</w:t>
       </w:r>
       <w:r>
-        <w:t xml:space="preserve"> created the retardance stack SMS_2024_0611_1248_1_RetStack.tif that was further processed. The resolution along the Z-axis was increased from 6.75µm to 5µm, making the resolution isotropic. Some black Z-slices were added at top and bottom, bringing the overall dimensions {Z, Y, X} to {43, 128,128}. Furthermore, to reduce the measured retardance values to voxels that represent the spicule but not the tissue surrounding the spicule, the retardance data was </w:t>
+        <w:t xml:space="preserve"> created the retardance stack SMS_2024_0611_1248_1_RetStack.tif that was further processed</w:t>
+      </w:r>
+      <w:r>
+        <w:t>, including rectification</w:t>
+      </w:r>
+      <w:r>
+        <w:t xml:space="preserve">. The resolution along the Z-axis was increased from 6.75µm to 5µm, making the resolution isotropic. Some black Z-slices were added at top and bottom, bringing the overall dimensions {Z, Y, X} to {43, 128,128}. Furthermore, to reduce the measured retardance values to voxels that represent the spicule but not the tissue surrounding the spicule, the retardance data was </w:t>
       </w:r>
       <w:proofErr w:type="spellStart"/>
       <w:r>
@@ -152,12 +179,17 @@
         <w:t xml:space="preserve">and </w:t>
       </w:r>
       <w:proofErr w:type="spellStart"/>
+      <w:proofErr w:type="gramStart"/>
       <w:r>
         <w:t>oA</w:t>
       </w:r>
       <w:proofErr w:type="spellEnd"/>
       <w:r>
-        <w:t>[[Z, Y, X]].</w:t>
+        <w:t>[</w:t>
+      </w:r>
+      <w:proofErr w:type="gramEnd"/>
+      <w:r>
+        <w:t>[Z, Y, X]].</w:t>
       </w:r>
       <w:r>
         <w:t xml:space="preserve"> Since the imaging axis is the Z-axis, the Z-component of the optic axis vectors are either zero or positive.</w:t>
@@ -206,12 +238,17 @@
         <w:t xml:space="preserve">]] and </w:t>
       </w:r>
       <w:proofErr w:type="spellStart"/>
+      <w:proofErr w:type="gramStart"/>
       <w:r>
         <w:t>oA</w:t>
       </w:r>
       <w:proofErr w:type="spellEnd"/>
       <w:r>
-        <w:t>[[X, Y, Z]]. Read .mx files into Mathematica Notebook using Get[] or &lt;&lt;.</w:t>
+        <w:t>[</w:t>
+      </w:r>
+      <w:proofErr w:type="gramEnd"/>
+      <w:r>
+        <w:t>[X, Y, Z]]. Read .mx files into Mathematica Notebook using Get[] or &lt;&lt;.</w:t>
       </w:r>
     </w:p>
     <w:p/>

</xml_diff>